<commit_message>
oups, previous fetch failed
</commit_message>
<xml_diff>
--- a/P7_ML_for_Credit_Scoring.docx
+++ b/P7_ML_for_Credit_Scoring.docx
@@ -262,7 +262,7 @@
           <w:r>
             <w:fldChar w:fldCharType="separate"/>
           </w:r>
-          <w:hyperlink w:anchor="_Toc59179255" w:history="1">
+          <w:hyperlink w:anchor="_Toc59200043" w:history="1">
             <w:r>
               <w:rPr>
                 <w:rStyle w:val="Lienhypertexte"/>
@@ -309,7 +309,7 @@
                 <w:noProof/>
                 <w:webHidden/>
               </w:rPr>
-              <w:instrText xml:space="preserve"> PAGEREF _Toc59179255 \h </w:instrText>
+              <w:instrText xml:space="preserve"> PAGEREF _Toc59200043 \h </w:instrText>
             </w:r>
             <w:r>
               <w:rPr>
@@ -352,7 +352,7 @@
               <w:noProof/>
             </w:rPr>
           </w:pPr>
-          <w:hyperlink w:anchor="_Toc59179256" w:history="1">
+          <w:hyperlink w:anchor="_Toc59200044" w:history="1">
             <w:r>
               <w:rPr>
                 <w:rStyle w:val="Lienhypertexte"/>
@@ -399,7 +399,7 @@
                 <w:noProof/>
                 <w:webHidden/>
               </w:rPr>
-              <w:instrText xml:space="preserve"> PAGEREF _Toc59179256 \h </w:instrText>
+              <w:instrText xml:space="preserve"> PAGEREF _Toc59200044 \h </w:instrText>
             </w:r>
             <w:r>
               <w:rPr>
@@ -442,7 +442,7 @@
               <w:noProof/>
             </w:rPr>
           </w:pPr>
-          <w:hyperlink w:anchor="_Toc59179257" w:history="1">
+          <w:hyperlink w:anchor="_Toc59200045" w:history="1">
             <w:r>
               <w:rPr>
                 <w:rStyle w:val="Lienhypertexte"/>
@@ -489,7 +489,7 @@
                 <w:noProof/>
                 <w:webHidden/>
               </w:rPr>
-              <w:instrText xml:space="preserve"> PAGEREF _Toc59179257 \h </w:instrText>
+              <w:instrText xml:space="preserve"> PAGEREF _Toc59200045 \h </w:instrText>
             </w:r>
             <w:r>
               <w:rPr>
@@ -532,7 +532,7 @@
               <w:noProof/>
             </w:rPr>
           </w:pPr>
-          <w:hyperlink w:anchor="_Toc59179258" w:history="1">
+          <w:hyperlink w:anchor="_Toc59200046" w:history="1">
             <w:r>
               <w:rPr>
                 <w:rStyle w:val="Lienhypertexte"/>
@@ -579,7 +579,7 @@
                 <w:noProof/>
                 <w:webHidden/>
               </w:rPr>
-              <w:instrText xml:space="preserve"> PAGEREF _Toc59179258 \h </w:instrText>
+              <w:instrText xml:space="preserve"> PAGEREF _Toc59200046 \h </w:instrText>
             </w:r>
             <w:r>
               <w:rPr>
@@ -622,7 +622,7 @@
               <w:noProof/>
             </w:rPr>
           </w:pPr>
-          <w:hyperlink w:anchor="_Toc59179259" w:history="1">
+          <w:hyperlink w:anchor="_Toc59200047" w:history="1">
             <w:r>
               <w:rPr>
                 <w:rStyle w:val="Lienhypertexte"/>
@@ -669,7 +669,7 @@
                 <w:noProof/>
                 <w:webHidden/>
               </w:rPr>
-              <w:instrText xml:space="preserve"> PAGEREF _Toc59179259 \h </w:instrText>
+              <w:instrText xml:space="preserve"> PAGEREF _Toc59200047 \h </w:instrText>
             </w:r>
             <w:r>
               <w:rPr>
@@ -712,7 +712,7 @@
               <w:noProof/>
             </w:rPr>
           </w:pPr>
-          <w:hyperlink w:anchor="_Toc59179260" w:history="1">
+          <w:hyperlink w:anchor="_Toc59200048" w:history="1">
             <w:r>
               <w:rPr>
                 <w:rStyle w:val="Lienhypertexte"/>
@@ -759,7 +759,7 @@
                 <w:noProof/>
                 <w:webHidden/>
               </w:rPr>
-              <w:instrText xml:space="preserve"> PAGEREF _Toc59179260 \h </w:instrText>
+              <w:instrText xml:space="preserve"> PAGEREF _Toc59200048 \h </w:instrText>
             </w:r>
             <w:r>
               <w:rPr>
@@ -802,7 +802,7 @@
               <w:noProof/>
             </w:rPr>
           </w:pPr>
-          <w:hyperlink w:anchor="_Toc59179261" w:history="1">
+          <w:hyperlink w:anchor="_Toc59200049" w:history="1">
             <w:r>
               <w:rPr>
                 <w:rStyle w:val="Lienhypertexte"/>
@@ -828,7 +828,7 @@
                 <w:noProof/>
                 <w:lang w:val="fr-FR"/>
               </w:rPr>
-              <w:t>Meilleur modèle et simplification</w:t>
+              <w:t>Meilleur modèle obtenu et simplification</w:t>
             </w:r>
             <w:r>
               <w:rPr>
@@ -849,7 +849,7 @@
                 <w:noProof/>
                 <w:webHidden/>
               </w:rPr>
-              <w:instrText xml:space="preserve"> PAGEREF _Toc59179261 \h </w:instrText>
+              <w:instrText xml:space="preserve"> PAGEREF _Toc59200049 \h </w:instrText>
             </w:r>
             <w:r>
               <w:rPr>
@@ -884,6 +884,7 @@
           <w:pPr>
             <w:pStyle w:val="TM1"/>
             <w:tabs>
+              <w:tab w:val="left" w:pos="660"/>
               <w:tab w:val="right" w:leader="dot" w:pos="9628"/>
             </w:tabs>
             <w:rPr>
@@ -891,10 +892,29 @@
               <w:noProof/>
             </w:rPr>
           </w:pPr>
-          <w:hyperlink w:anchor="_Toc59179262" w:history="1">
+          <w:hyperlink w:anchor="_Toc59200050" w:history="1">
             <w:r>
               <w:rPr>
                 <w:rStyle w:val="Lienhypertexte"/>
+                <w:b/>
+                <w:bCs/>
+                <w:noProof/>
+                <w:lang w:val="fr-FR"/>
+              </w:rPr>
+              <w:t>8.</w:t>
+            </w:r>
+            <w:r>
+              <w:rPr>
+                <w:rFonts w:eastAsiaTheme="minorEastAsia"/>
+                <w:noProof/>
+              </w:rPr>
+              <w:tab/>
+            </w:r>
+            <w:r>
+              <w:rPr>
+                <w:rStyle w:val="Lienhypertexte"/>
+                <w:b/>
+                <w:bCs/>
                 <w:noProof/>
                 <w:lang w:val="fr-FR"/>
               </w:rPr>
@@ -919,7 +939,7 @@
                 <w:noProof/>
                 <w:webHidden/>
               </w:rPr>
-              <w:instrText xml:space="preserve"> PAGEREF _Toc59179262 \h </w:instrText>
+              <w:instrText xml:space="preserve"> PAGEREF _Toc59200050 \h </w:instrText>
             </w:r>
             <w:r>
               <w:rPr>
@@ -939,7 +959,7 @@
                 <w:noProof/>
                 <w:webHidden/>
               </w:rPr>
-              <w:t>7</w:t>
+              <w:t>6</w:t>
             </w:r>
             <w:r>
               <w:rPr>
@@ -954,6 +974,7 @@
           <w:pPr>
             <w:pStyle w:val="TM2"/>
             <w:tabs>
+              <w:tab w:val="left" w:pos="1100"/>
               <w:tab w:val="right" w:leader="dot" w:pos="9628"/>
             </w:tabs>
             <w:rPr>
@@ -961,10 +982,29 @@
               <w:noProof/>
             </w:rPr>
           </w:pPr>
-          <w:hyperlink w:anchor="_Toc59179263" w:history="1">
+          <w:hyperlink w:anchor="_Toc59200051" w:history="1">
             <w:r>
               <w:rPr>
                 <w:rStyle w:val="Lienhypertexte"/>
+                <w:b/>
+                <w:bCs/>
+                <w:noProof/>
+                <w:lang w:val="fr-FR"/>
+              </w:rPr>
+              <w:t>8.1.</w:t>
+            </w:r>
+            <w:r>
+              <w:rPr>
+                <w:rFonts w:eastAsiaTheme="minorEastAsia"/>
+                <w:noProof/>
+              </w:rPr>
+              <w:tab/>
+            </w:r>
+            <w:r>
+              <w:rPr>
+                <w:rStyle w:val="Lienhypertexte"/>
+                <w:b/>
+                <w:bCs/>
                 <w:noProof/>
                 <w:lang w:val="fr-FR"/>
               </w:rPr>
@@ -989,7 +1029,7 @@
                 <w:noProof/>
                 <w:webHidden/>
               </w:rPr>
-              <w:instrText xml:space="preserve"> PAGEREF _Toc59179263 \h </w:instrText>
+              <w:instrText xml:space="preserve"> PAGEREF _Toc59200051 \h </w:instrText>
             </w:r>
             <w:r>
               <w:rPr>
@@ -1009,7 +1049,7 @@
                 <w:noProof/>
                 <w:webHidden/>
               </w:rPr>
-              <w:t>7</w:t>
+              <w:t>6</w:t>
             </w:r>
             <w:r>
               <w:rPr>
@@ -1024,6 +1064,7 @@
           <w:pPr>
             <w:pStyle w:val="TM2"/>
             <w:tabs>
+              <w:tab w:val="left" w:pos="1100"/>
               <w:tab w:val="right" w:leader="dot" w:pos="9628"/>
             </w:tabs>
             <w:rPr>
@@ -1031,21 +1072,40 @@
               <w:noProof/>
             </w:rPr>
           </w:pPr>
-          <w:hyperlink w:anchor="_Toc59179264" w:history="1">
-            <w:r>
-              <w:rPr>
-                <w:rStyle w:val="Lienhypertexte"/>
-                <w:noProof/>
-                <w:lang w:val="fr-FR"/>
-              </w:rPr>
-              <w:t xml:space="preserve">Technique </w:t>
-            </w:r>
+          <w:hyperlink w:anchor="_Toc59200052" w:history="1">
             <w:r>
               <w:rPr>
                 <w:rStyle w:val="Lienhypertexte"/>
                 <w:b/>
                 <w:bCs/>
                 <w:noProof/>
+                <w:lang w:val="fr-FR"/>
+              </w:rPr>
+              <w:t>8.2.</w:t>
+            </w:r>
+            <w:r>
+              <w:rPr>
+                <w:rFonts w:eastAsiaTheme="minorEastAsia"/>
+                <w:noProof/>
+              </w:rPr>
+              <w:tab/>
+            </w:r>
+            <w:r>
+              <w:rPr>
+                <w:rStyle w:val="Lienhypertexte"/>
+                <w:b/>
+                <w:bCs/>
+                <w:noProof/>
+                <w:lang w:val="fr-FR"/>
+              </w:rPr>
+              <w:t xml:space="preserve">Technique </w:t>
+            </w:r>
+            <w:r>
+              <w:rPr>
+                <w:rStyle w:val="Lienhypertexte"/>
+                <w:b/>
+                <w:bCs/>
+                <w:noProof/>
               </w:rPr>
               <w:t>SHapley Additive exPlanations</w:t>
             </w:r>
@@ -1068,7 +1128,7 @@
                 <w:noProof/>
                 <w:webHidden/>
               </w:rPr>
-              <w:instrText xml:space="preserve"> PAGEREF _Toc59179264 \h </w:instrText>
+              <w:instrText xml:space="preserve"> PAGEREF _Toc59200052 \h </w:instrText>
             </w:r>
             <w:r>
               <w:rPr>
@@ -1103,6 +1163,7 @@
           <w:pPr>
             <w:pStyle w:val="TM2"/>
             <w:tabs>
+              <w:tab w:val="left" w:pos="1100"/>
               <w:tab w:val="right" w:leader="dot" w:pos="9628"/>
             </w:tabs>
             <w:rPr>
@@ -1110,15 +1171,7 @@
               <w:noProof/>
             </w:rPr>
           </w:pPr>
-          <w:hyperlink w:anchor="_Toc59179265" w:history="1">
-            <w:r>
-              <w:rPr>
-                <w:rStyle w:val="Lienhypertexte"/>
-                <w:noProof/>
-                <w:lang w:val="fr-FR"/>
-              </w:rPr>
-              <w:t xml:space="preserve">Technique </w:t>
-            </w:r>
+          <w:hyperlink w:anchor="_Toc59200053" w:history="1">
             <w:r>
               <w:rPr>
                 <w:rStyle w:val="Lienhypertexte"/>
@@ -1127,17 +1180,34 @@
                 <w:noProof/>
                 <w:lang w:val="fr-FR"/>
               </w:rPr>
-              <w:t>Local Interpretable Model-agnostic Explanations</w:t>
+              <w:t>8.3.</w:t>
             </w:r>
             <w:r>
               <w:rPr>
+                <w:rFonts w:eastAsiaTheme="minorEastAsia"/>
                 <w:noProof/>
-                <w:webHidden/>
               </w:rPr>
               <w:tab/>
             </w:r>
             <w:r>
               <w:rPr>
+                <w:rStyle w:val="Lienhypertexte"/>
+                <w:b/>
+                <w:bCs/>
+                <w:noProof/>
+                <w:lang w:val="fr-FR"/>
+              </w:rPr>
+              <w:t>Technique Local Interpretable Model-agnostic Explanations</w:t>
+            </w:r>
+            <w:r>
+              <w:rPr>
+                <w:noProof/>
+                <w:webHidden/>
+              </w:rPr>
+              <w:tab/>
+            </w:r>
+            <w:r>
+              <w:rPr>
                 <w:noProof/>
                 <w:webHidden/>
               </w:rPr>
@@ -1148,7 +1218,7 @@
                 <w:noProof/>
                 <w:webHidden/>
               </w:rPr>
-              <w:instrText xml:space="preserve"> PAGEREF _Toc59179265 \h </w:instrText>
+              <w:instrText xml:space="preserve"> PAGEREF _Toc59200053 \h </w:instrText>
             </w:r>
             <w:r>
               <w:rPr>
@@ -1220,7 +1290,7 @@
           <w:lang w:val="fr-FR"/>
         </w:rPr>
       </w:pPr>
-      <w:bookmarkStart w:id="0" w:name="_Toc59179255"/>
+      <w:bookmarkStart w:id="0" w:name="_Toc59200043"/>
       <w:r>
         <w:rPr>
           <w:b/>
@@ -1823,7 +1893,7 @@
           <w:lang w:val="fr-FR"/>
         </w:rPr>
       </w:pPr>
-      <w:bookmarkStart w:id="1" w:name="_Toc59179256"/>
+      <w:bookmarkStart w:id="1" w:name="_Toc59200044"/>
       <w:r>
         <w:rPr>
           <w:b/>
@@ -2580,7 +2650,7 @@
           <w:lang w:val="fr-FR"/>
         </w:rPr>
       </w:pPr>
-      <w:bookmarkStart w:id="2" w:name="_Toc59179257"/>
+      <w:bookmarkStart w:id="2" w:name="_Toc59200045"/>
       <w:r>
         <w:rPr>
           <w:b/>
@@ -3939,7 +4009,7 @@
           <w:lang w:val="fr-FR"/>
         </w:rPr>
       </w:pPr>
-      <w:bookmarkStart w:id="3" w:name="_Toc59179258"/>
+      <w:bookmarkStart w:id="3" w:name="_Toc59200046"/>
       <w:r>
         <w:rPr>
           <w:b/>
@@ -4435,7 +4505,7 @@
           <w:lang w:val="fr-FR"/>
         </w:rPr>
       </w:pPr>
-      <w:bookmarkStart w:id="4" w:name="_Toc59179259"/>
+      <w:bookmarkStart w:id="4" w:name="_Toc59200047"/>
       <w:r>
         <w:rPr>
           <w:b/>
@@ -4756,7 +4826,7 @@
           <w:lang w:val="fr-FR"/>
         </w:rPr>
       </w:pPr>
-      <w:bookmarkStart w:id="5" w:name="_Toc59179260"/>
+      <w:bookmarkStart w:id="5" w:name="_Toc59200048"/>
       <w:r>
         <w:rPr>
           <w:b/>
@@ -5815,7 +5885,7 @@
           <w:lang w:val="fr-FR"/>
         </w:rPr>
       </w:pPr>
-      <w:bookmarkStart w:id="6" w:name="_Toc59179261"/>
+      <w:bookmarkStart w:id="6" w:name="_Toc59200049"/>
       <w:r>
         <w:rPr>
           <w:b/>
@@ -6727,7 +6797,6 @@
           <w:docGrid w:linePitch="360"/>
         </w:sectPr>
       </w:pPr>
-      <w:bookmarkStart w:id="7" w:name="_Toc59179262"/>
     </w:p>
     <w:p>
       <w:pPr>
@@ -6743,6 +6812,7 @@
           <w:lang w:val="fr-FR"/>
         </w:rPr>
       </w:pPr>
+      <w:bookmarkStart w:id="7" w:name="_Toc59200050"/>
       <w:r>
         <w:rPr>
           <w:b/>
@@ -7085,7 +7155,6 @@
         </w:rPr>
         <w:t xml:space="preserve"> du modèle.</w:t>
       </w:r>
-      <w:bookmarkStart w:id="8" w:name="_Toc59179263"/>
     </w:p>
     <w:p>
       <w:pPr>
@@ -7114,6 +7183,7 @@
           <w:lang w:val="fr-FR"/>
         </w:rPr>
       </w:pPr>
+      <w:bookmarkStart w:id="8" w:name="_Toc59200051"/>
       <w:r>
         <w:rPr>
           <w:b/>
@@ -7260,23 +7330,14 @@
         <w:pStyle w:val="Lgende"/>
         <w:ind w:firstLine="0"/>
         <w:jc w:val="center"/>
-        <w:rPr>
-          <w:lang w:val="fr-FR"/>
-        </w:rPr>
-      </w:pPr>
-      <w:r>
-        <w:rPr>
-          <w:lang w:val="fr-FR"/>
-        </w:rPr>
+      </w:pPr>
+      <w:r>
         <w:t xml:space="preserve">Figure </w:t>
       </w:r>
       <w:r>
         <w:fldChar w:fldCharType="begin"/>
       </w:r>
       <w:r>
-        <w:rPr>
-          <w:lang w:val="fr-FR"/>
-        </w:rPr>
         <w:instrText xml:space="preserve"> SEQ Figure \* ARABIC </w:instrText>
       </w:r>
       <w:r>
@@ -7285,7 +7346,6 @@
       <w:r>
         <w:rPr>
           <w:noProof/>
-          <w:lang w:val="fr-FR"/>
         </w:rPr>
         <w:t>12</w:t>
       </w:r>
@@ -7293,33 +7353,8 @@
         <w:fldChar w:fldCharType="end"/>
       </w:r>
       <w:r>
-        <w:rPr>
-          <w:lang w:val="fr-FR"/>
-        </w:rPr>
-        <w:t xml:space="preserve"> : LGBM </w:t>
-      </w:r>
-      <w:proofErr w:type="spellStart"/>
-      <w:r>
-        <w:rPr>
-          <w:lang w:val="fr-FR"/>
-        </w:rPr>
-        <w:t>most</w:t>
-      </w:r>
-      <w:proofErr w:type="spellEnd"/>
-      <w:r>
-        <w:rPr>
-          <w:lang w:val="fr-FR"/>
-        </w:rPr>
-        <w:t xml:space="preserve"> important </w:t>
-      </w:r>
-      <w:proofErr w:type="spellStart"/>
-      <w:r>
-        <w:rPr>
-          <w:lang w:val="fr-FR"/>
-        </w:rPr>
-        <w:t>features</w:t>
-      </w:r>
-      <w:proofErr w:type="spellEnd"/>
+        <w:t xml:space="preserve"> : LGBM most important features</w:t>
+      </w:r>
     </w:p>
     <w:p>
       <w:pPr>
@@ -7631,7 +7666,6 @@
           <w:docGrid w:linePitch="360"/>
         </w:sectPr>
       </w:pPr>
-      <w:bookmarkStart w:id="9" w:name="_Toc59179264"/>
     </w:p>
     <w:p>
       <w:pPr>
@@ -7686,6 +7720,7 @@
           <w:lang w:val="fr-FR"/>
         </w:rPr>
       </w:pPr>
+      <w:bookmarkStart w:id="9" w:name="_Toc59200052"/>
       <w:r>
         <w:rPr>
           <w:b/>
@@ -7719,16 +7754,16 @@
         </w:rPr>
         <w:t>exPlanations</w:t>
       </w:r>
+      <w:proofErr w:type="spellEnd"/>
+      <w:r>
+        <w:rPr>
+          <w:rStyle w:val="Appelnotedebasdep"/>
+          <w:b/>
+          <w:bCs/>
+        </w:rPr>
+        <w:footnoteReference w:id="1"/>
+      </w:r>
       <w:bookmarkEnd w:id="9"/>
-      <w:proofErr w:type="spellEnd"/>
-      <w:r>
-        <w:rPr>
-          <w:rStyle w:val="Appelnotedebasdep"/>
-          <w:b/>
-          <w:bCs/>
-        </w:rPr>
-        <w:footnoteReference w:id="1"/>
-      </w:r>
     </w:p>
     <w:p>
       <w:pPr>
@@ -8072,7 +8107,27 @@
         <w:rPr>
           <w:lang w:val="fr-FR"/>
         </w:rPr>
-        <w:t xml:space="preserve">cette visualisation sur une ensemble. </w:t>
+        <w:t>cette visualisation sur un ensemble</w:t>
+      </w:r>
+      <w:r>
+        <w:rPr>
+          <w:lang w:val="fr-FR"/>
+        </w:rPr>
+        <w:t xml:space="preserve">, ici le </w:t>
+      </w:r>
+      <w:proofErr w:type="spellStart"/>
+      <w:r>
+        <w:rPr>
+          <w:lang w:val="fr-FR"/>
+        </w:rPr>
+        <w:t>sample</w:t>
+      </w:r>
+      <w:proofErr w:type="spellEnd"/>
+      <w:r>
+        <w:rPr>
+          <w:lang w:val="fr-FR"/>
+        </w:rPr>
+        <w:t xml:space="preserve"> est biaisé (plus de défauts prédits), mais la valeur n’est pas comparable à l’écart de probabilités prédites.</w:t>
       </w:r>
     </w:p>
     <w:p>
@@ -8185,7 +8240,19 @@
         <w:rPr>
           <w:lang w:val="fr-FR"/>
         </w:rPr>
-        <w:t xml:space="preserve">Ci-dessous pour le ratio annuité / salaire, l’importance du </w:t>
+        <w:t xml:space="preserve">Ci-dessous pour le </w:t>
+      </w:r>
+      <w:r>
+        <w:rPr>
+          <w:lang w:val="fr-FR"/>
+        </w:rPr>
+        <w:t>taux d’échéances avec défaut de paiement</w:t>
+      </w:r>
+      <w:r>
+        <w:rPr>
+          <w:lang w:val="fr-FR"/>
+        </w:rPr>
+        <w:t xml:space="preserve">, l’importance du </w:t>
       </w:r>
       <w:proofErr w:type="spellStart"/>
       <w:r>
@@ -8350,40 +8417,7 @@
         <w:rPr>
           <w:lang w:val="fr-FR"/>
         </w:rPr>
-        <w:t xml:space="preserve">Ce type de figure </w:t>
-      </w:r>
-    </w:p>
-    <w:p>
-      <w:pPr>
-        <w:rPr>
-          <w:lang w:val="fr-FR"/>
-        </w:rPr>
-      </w:pPr>
-      <w:r>
-        <w:rPr>
-          <w:lang w:val="fr-FR"/>
-        </w:rPr>
-        <w:t>Enfin, un résumé d</w:t>
-      </w:r>
-      <w:r>
-        <w:rPr>
-          <w:lang w:val="fr-FR"/>
-        </w:rPr>
-        <w:t xml:space="preserve">e l’impact des </w:t>
-      </w:r>
-      <w:proofErr w:type="spellStart"/>
-      <w:r>
-        <w:rPr>
-          <w:lang w:val="fr-FR"/>
-        </w:rPr>
-        <w:t>features</w:t>
-      </w:r>
-      <w:proofErr w:type="spellEnd"/>
-      <w:r>
-        <w:rPr>
-          <w:lang w:val="fr-FR"/>
-        </w:rPr>
-        <w:t xml:space="preserve"> est présenté dans l’illustration ci-dessous pour la Classe 1 sur l’ensemble du modèle.</w:t>
+        <w:t>Ce type de visualisation est interactive. Il faut cependant changer de point de vue par rapport aux distributions en valeur habituelles, car on observe ici une distribution de « forces ».</w:t>
       </w:r>
     </w:p>
     <w:p>
@@ -8397,8 +8431,8 @@
         </w:rPr>
         <w:lastRenderedPageBreak/>
         <w:drawing>
-          <wp:inline distT="0" distB="0" distL="0" distR="0" wp14:anchorId="7A227897" wp14:editId="766679FA">
-            <wp:extent cx="2953416" cy="2085340"/>
+          <wp:inline distT="0" distB="0" distL="0" distR="0" wp14:anchorId="7A227897" wp14:editId="224EF397">
+            <wp:extent cx="3453445" cy="2438400"/>
             <wp:effectExtent l="0" t="0" r="0" b="0"/>
             <wp:docPr id="12" name="Image 11">
               <a:extLst xmlns:a="http://schemas.openxmlformats.org/drawingml/2006/main">
@@ -8434,7 +8468,7 @@
                   <pic:spPr>
                     <a:xfrm>
                       <a:off x="0" y="0"/>
-                      <a:ext cx="2971984" cy="2098451"/>
+                      <a:ext cx="3481043" cy="2457886"/>
                     </a:xfrm>
                     <a:prstGeom prst="rect">
                       <a:avLst/>
@@ -8517,33 +8551,65 @@
         <w:ind w:firstLine="0"/>
         <w:jc w:val="left"/>
         <w:rPr>
-          <w:rFonts w:asciiTheme="majorHAnsi" w:eastAsiaTheme="majorEastAsia" w:hAnsiTheme="majorHAnsi" w:cstheme="majorBidi"/>
-          <w:color w:val="2F5496" w:themeColor="accent1" w:themeShade="BF"/>
-          <w:sz w:val="26"/>
-          <w:szCs w:val="26"/>
-          <w:lang w:val="fr-FR"/>
-        </w:rPr>
-      </w:pPr>
-      <w:bookmarkStart w:id="10" w:name="_Toc59179265"/>
-      <w:r>
-        <w:rPr>
-          <w:lang w:val="fr-FR"/>
-        </w:rPr>
-        <w:br w:type="page"/>
+          <w:lang w:val="fr-FR"/>
+        </w:rPr>
+      </w:pPr>
+      <w:r>
+        <w:rPr>
+          <w:lang w:val="fr-FR"/>
+        </w:rPr>
+        <w:t xml:space="preserve">Enfin, une représentation caractérise l’ensemble du comportement du modèle (données sur lequel le fit est réalisé) et permet d’observer au niveau global quels sont les leviers les plus </w:t>
+      </w:r>
+      <w:proofErr w:type="spellStart"/>
+      <w:r>
+        <w:rPr>
+          <w:lang w:val="fr-FR"/>
+        </w:rPr>
+        <w:t>impactants</w:t>
+      </w:r>
+      <w:proofErr w:type="spellEnd"/>
+      <w:r>
+        <w:rPr>
+          <w:lang w:val="fr-FR"/>
+        </w:rPr>
+        <w:t>.</w:t>
+      </w:r>
+    </w:p>
+    <w:p>
+      <w:pPr>
+        <w:ind w:firstLine="0"/>
+        <w:jc w:val="left"/>
+        <w:rPr>
+          <w:lang w:val="fr-FR"/>
+        </w:rPr>
+      </w:pPr>
+      <w:r>
+        <w:rPr>
+          <w:lang w:val="fr-FR"/>
+        </w:rPr>
+        <w:t>Cela peut être considéré pour créer un ajustement global des modalités du prêt, mais cela ne permet pas d’identifier des leviers locaux propre à la demande en cours d’analyse.</w:t>
       </w:r>
     </w:p>
     <w:p>
       <w:pPr>
         <w:pStyle w:val="Titre2"/>
-        <w:rPr>
-          <w:lang w:val="fr-FR"/>
-        </w:rPr>
-      </w:pPr>
-      <w:r>
-        <w:rPr>
-          <w:lang w:val="fr-FR"/>
-        </w:rPr>
-        <w:lastRenderedPageBreak/>
+        <w:numPr>
+          <w:ilvl w:val="1"/>
+          <w:numId w:val="9"/>
+        </w:numPr>
+        <w:rPr>
+          <w:b/>
+          <w:bCs/>
+          <w:lang w:val="fr-FR"/>
+        </w:rPr>
+      </w:pPr>
+      <w:bookmarkStart w:id="10" w:name="_Toc59200053"/>
+      <w:r>
+        <w:rPr>
+          <w:b/>
+          <w:bCs/>
+          <w:lang w:val="fr-FR"/>
+        </w:rPr>
         <w:t xml:space="preserve">Technique </w:t>
       </w:r>
       <w:r>
@@ -8599,15 +8665,17 @@
         </w:rPr>
         <w:t>Explanations</w:t>
       </w:r>
+      <w:proofErr w:type="spellEnd"/>
+      <w:r>
+        <w:rPr>
+          <w:rStyle w:val="Appelnotedebasdep"/>
+          <w:b/>
+          <w:bCs/>
+          <w:lang w:val="fr-FR"/>
+        </w:rPr>
+        <w:footnoteReference w:id="2"/>
+      </w:r>
       <w:bookmarkEnd w:id="10"/>
-      <w:proofErr w:type="spellEnd"/>
-      <w:r>
-        <w:rPr>
-          <w:rStyle w:val="Appelnotedebasdep"/>
-          <w:lang w:val="fr-FR"/>
-        </w:rPr>
-        <w:footnoteReference w:id="2"/>
-      </w:r>
     </w:p>
     <w:p>
       <w:pPr>
@@ -8880,233 +8948,10 @@
           <w:noProof/>
         </w:rPr>
         <w:drawing>
-          <wp:inline distT="0" distB="0" distL="0" distR="0" wp14:anchorId="146416DC" wp14:editId="045DCA13">
-            <wp:extent cx="5106670" cy="1687564"/>
-            <wp:effectExtent l="0" t="0" r="0" b="8255"/>
-            <wp:docPr id="30" name="Image 11">
-              <a:extLst xmlns:a="http://schemas.openxmlformats.org/drawingml/2006/main">
-                <a:ext uri="{FF2B5EF4-FFF2-40B4-BE49-F238E27FC236}">
-                  <a16:creationId xmlns:a16="http://schemas.microsoft.com/office/drawing/2014/main" id="{5018A8AB-23E9-456E-8249-783FC8A5BE98}"/>
-                </a:ext>
-              </a:extLst>
-            </wp:docPr>
-            <wp:cNvGraphicFramePr>
-              <a:graphicFrameLocks xmlns:a="http://schemas.openxmlformats.org/drawingml/2006/main" noChangeAspect="1"/>
-            </wp:cNvGraphicFramePr>
-            <a:graphic xmlns:a="http://schemas.openxmlformats.org/drawingml/2006/main">
-              <a:graphicData uri="http://schemas.openxmlformats.org/drawingml/2006/picture">
-                <pic:pic xmlns:pic="http://schemas.openxmlformats.org/drawingml/2006/picture">
-                  <pic:nvPicPr>
-                    <pic:cNvPr id="12" name="Image 11">
-                      <a:extLst>
-                        <a:ext uri="{FF2B5EF4-FFF2-40B4-BE49-F238E27FC236}">
-                          <a16:creationId xmlns:a16="http://schemas.microsoft.com/office/drawing/2014/main" id="{5018A8AB-23E9-456E-8249-783FC8A5BE98}"/>
-                        </a:ext>
-                      </a:extLst>
-                    </pic:cNvPr>
-                    <pic:cNvPicPr>
-                      <a:picLocks noChangeAspect="1"/>
-                    </pic:cNvPicPr>
-                  </pic:nvPicPr>
-                  <pic:blipFill>
-                    <a:blip r:embed="rId30"/>
-                    <a:stretch>
-                      <a:fillRect/>
-                    </a:stretch>
-                  </pic:blipFill>
-                  <pic:spPr>
-                    <a:xfrm>
-                      <a:off x="0" y="0"/>
-                      <a:ext cx="5124295" cy="1693388"/>
-                    </a:xfrm>
-                    <a:prstGeom prst="rect">
-                      <a:avLst/>
-                    </a:prstGeom>
-                  </pic:spPr>
-                </pic:pic>
-              </a:graphicData>
-            </a:graphic>
-          </wp:inline>
-        </w:drawing>
-      </w:r>
-    </w:p>
-    <w:p>
-      <w:pPr>
-        <w:pStyle w:val="Lgende"/>
-        <w:jc w:val="center"/>
-        <w:rPr>
-          <w:lang w:val="fr-FR"/>
-        </w:rPr>
-      </w:pPr>
-      <w:r>
-        <w:rPr>
-          <w:lang w:val="fr-FR"/>
-        </w:rPr>
-        <w:t xml:space="preserve">Figure </w:t>
-      </w:r>
-      <w:r>
-        <w:fldChar w:fldCharType="begin"/>
-      </w:r>
-      <w:r>
-        <w:rPr>
-          <w:lang w:val="fr-FR"/>
-        </w:rPr>
-        <w:instrText xml:space="preserve"> SEQ Figure \* ARABIC </w:instrText>
-      </w:r>
-      <w:r>
-        <w:fldChar w:fldCharType="separate"/>
-      </w:r>
-      <w:r>
-        <w:rPr>
-          <w:noProof/>
-          <w:lang w:val="fr-FR"/>
-        </w:rPr>
-        <w:t>19</w:t>
-      </w:r>
-      <w:r>
-        <w:fldChar w:fldCharType="end"/>
-      </w:r>
-      <w:r>
-        <w:rPr>
-          <w:lang w:val="fr-FR"/>
-        </w:rPr>
-        <w:t xml:space="preserve"> : explication LIME</w:t>
-      </w:r>
-    </w:p>
-    <w:p>
-      <w:pPr>
-        <w:rPr>
-          <w:lang w:val="fr-FR"/>
-        </w:rPr>
-      </w:pPr>
-      <w:r>
-        <w:rPr>
-          <w:lang w:val="fr-FR"/>
-        </w:rPr>
-        <w:t xml:space="preserve">Nous avons </w:t>
-      </w:r>
-      <w:r>
-        <w:rPr>
-          <w:lang w:val="fr-FR"/>
-        </w:rPr>
-        <w:t xml:space="preserve">privilégié la production de bar plot simples reprenant les informations utiles, comme le montre la figure ci-dessous. Comme il s’agit de la prédiction de Classe 1 en risque, nous avons </w:t>
-      </w:r>
-      <w:r>
-        <w:rPr>
-          <w:lang w:val="fr-FR"/>
-        </w:rPr>
-        <w:t>choisi</w:t>
-      </w:r>
-      <w:r>
-        <w:rPr>
-          <w:lang w:val="fr-FR"/>
-        </w:rPr>
-        <w:t xml:space="preserve"> de conserver la couleur rouge pour la contribution positive : </w:t>
-      </w:r>
-      <w:r>
-        <w:rPr>
-          <w:b/>
-          <w:bCs/>
-          <w:i/>
-          <w:iCs/>
-          <w:lang w:val="fr-FR"/>
-        </w:rPr>
-        <w:t>support</w:t>
-      </w:r>
-      <w:r>
-        <w:rPr>
-          <w:lang w:val="fr-FR"/>
-        </w:rPr>
-        <w:t xml:space="preserve"> de chaque </w:t>
-      </w:r>
-      <w:proofErr w:type="spellStart"/>
-      <w:r>
-        <w:rPr>
-          <w:lang w:val="fr-FR"/>
-        </w:rPr>
-        <w:t>feature</w:t>
-      </w:r>
-      <w:proofErr w:type="spellEnd"/>
-      <w:r>
-        <w:rPr>
-          <w:lang w:val="fr-FR"/>
-        </w:rPr>
-        <w:t xml:space="preserve"> à la prédiction, cela revient au sens de lecture de la technique SHAP. Nous </w:t>
-      </w:r>
-      <w:r>
-        <w:rPr>
-          <w:lang w:val="fr-FR"/>
-        </w:rPr>
-        <w:t xml:space="preserve">avons repris et modifié </w:t>
-      </w:r>
-      <w:r>
-        <w:rPr>
-          <w:lang w:val="fr-FR"/>
-        </w:rPr>
-        <w:t xml:space="preserve">la partie de code open source du package LIME sur </w:t>
-      </w:r>
-      <w:proofErr w:type="spellStart"/>
-      <w:r>
-        <w:rPr>
-          <w:lang w:val="fr-FR"/>
-        </w:rPr>
-        <w:t>Github</w:t>
-      </w:r>
-      <w:proofErr w:type="spellEnd"/>
-      <w:r>
-        <w:rPr>
-          <w:lang w:val="fr-FR"/>
-        </w:rPr>
-        <w:t xml:space="preserve"> pour modifier ce graphe et faciliter les explications.</w:t>
-      </w:r>
-    </w:p>
-    <w:p>
-      <w:pPr>
-        <w:keepNext/>
-        <w:rPr>
-          <w:lang w:val="fr-FR"/>
-        </w:rPr>
-        <w:sectPr>
-          <w:type w:val="continuous"/>
-          <w:pgSz w:w="11906" w:h="16838"/>
-          <w:pgMar w:top="1134" w:right="1134" w:bottom="851" w:left="1134" w:header="709" w:footer="0" w:gutter="0"/>
-          <w:cols w:space="708"/>
-          <w:docGrid w:linePitch="360"/>
-        </w:sectPr>
-      </w:pPr>
-    </w:p>
-    <w:p>
-      <w:pPr>
-        <w:keepNext/>
-        <w:jc w:val="center"/>
-        <w:rPr>
-          <w:lang w:val="fr-FR"/>
-        </w:rPr>
-        <w:sectPr>
-          <w:type w:val="continuous"/>
-          <w:pgSz w:w="11906" w:h="16838"/>
-          <w:pgMar w:top="1134" w:right="1134" w:bottom="851" w:left="1134" w:header="709" w:footer="0" w:gutter="0"/>
-          <w:cols w:space="708"/>
-          <w:docGrid w:linePitch="360"/>
-        </w:sectPr>
-      </w:pPr>
-    </w:p>
-    <w:p>
-      <w:pPr>
-        <w:keepNext/>
-        <w:jc w:val="center"/>
-      </w:pPr>
-      <w:r>
-        <w:rPr>
-          <w:noProof/>
-          <w:lang w:val="fr-FR"/>
-        </w:rPr>
-        <w:lastRenderedPageBreak/>
-        <w:drawing>
-          <wp:inline distT="0" distB="0" distL="0" distR="0" wp14:anchorId="1F370CA4" wp14:editId="36231F8C">
-            <wp:extent cx="3718560" cy="2047738"/>
+          <wp:inline distT="0" distB="0" distL="0" distR="0" wp14:anchorId="7676892B" wp14:editId="4BCD881B">
+            <wp:extent cx="5048250" cy="1763766"/>
             <wp:effectExtent l="0" t="0" r="0" b="0"/>
-            <wp:docPr id="31" name="Image 31"/>
+            <wp:docPr id="36" name="Image 36"/>
             <wp:cNvGraphicFramePr>
               <a:graphicFrameLocks xmlns:a="http://schemas.openxmlformats.org/drawingml/2006/main" noChangeAspect="1"/>
             </wp:cNvGraphicFramePr>
@@ -9115,6 +8960,225 @@
                 <pic:pic xmlns:pic="http://schemas.openxmlformats.org/drawingml/2006/picture">
                   <pic:nvPicPr>
                     <pic:cNvPr id="0" name="Picture 5"/>
+                    <pic:cNvPicPr>
+                      <a:picLocks noChangeAspect="1" noChangeArrowheads="1"/>
+                    </pic:cNvPicPr>
+                  </pic:nvPicPr>
+                  <pic:blipFill>
+                    <a:blip r:embed="rId30">
+                      <a:extLst>
+                        <a:ext uri="{28A0092B-C50C-407E-A947-70E740481C1C}">
+                          <a14:useLocalDpi xmlns:a14="http://schemas.microsoft.com/office/drawing/2010/main" val="0"/>
+                        </a:ext>
+                      </a:extLst>
+                    </a:blip>
+                    <a:srcRect/>
+                    <a:stretch>
+                      <a:fillRect/>
+                    </a:stretch>
+                  </pic:blipFill>
+                  <pic:spPr bwMode="auto">
+                    <a:xfrm>
+                      <a:off x="0" y="0"/>
+                      <a:ext cx="5059338" cy="1767640"/>
+                    </a:xfrm>
+                    <a:prstGeom prst="rect">
+                      <a:avLst/>
+                    </a:prstGeom>
+                    <a:noFill/>
+                  </pic:spPr>
+                </pic:pic>
+              </a:graphicData>
+            </a:graphic>
+          </wp:inline>
+        </w:drawing>
+      </w:r>
+    </w:p>
+    <w:p>
+      <w:pPr>
+        <w:pStyle w:val="Lgende"/>
+        <w:jc w:val="center"/>
+        <w:rPr>
+          <w:lang w:val="fr-FR"/>
+        </w:rPr>
+      </w:pPr>
+      <w:r>
+        <w:rPr>
+          <w:lang w:val="fr-FR"/>
+        </w:rPr>
+        <w:t xml:space="preserve">Figure </w:t>
+      </w:r>
+      <w:r>
+        <w:fldChar w:fldCharType="begin"/>
+      </w:r>
+      <w:r>
+        <w:rPr>
+          <w:lang w:val="fr-FR"/>
+        </w:rPr>
+        <w:instrText xml:space="preserve"> SEQ Figure \* ARABIC </w:instrText>
+      </w:r>
+      <w:r>
+        <w:fldChar w:fldCharType="separate"/>
+      </w:r>
+      <w:r>
+        <w:rPr>
+          <w:noProof/>
+          <w:lang w:val="fr-FR"/>
+        </w:rPr>
+        <w:t>19</w:t>
+      </w:r>
+      <w:r>
+        <w:fldChar w:fldCharType="end"/>
+      </w:r>
+      <w:r>
+        <w:rPr>
+          <w:lang w:val="fr-FR"/>
+        </w:rPr>
+        <w:t xml:space="preserve"> : explication LIME</w:t>
+      </w:r>
+      <w:r>
+        <w:rPr>
+          <w:lang w:val="fr-FR"/>
+        </w:rPr>
+        <w:br w:type="page"/>
+      </w:r>
+    </w:p>
+    <w:p>
+      <w:pPr>
+        <w:rPr>
+          <w:lang w:val="fr-FR"/>
+        </w:rPr>
+      </w:pPr>
+      <w:r>
+        <w:rPr>
+          <w:lang w:val="fr-FR"/>
+        </w:rPr>
+        <w:lastRenderedPageBreak/>
+        <w:t xml:space="preserve">Nous avons </w:t>
+      </w:r>
+      <w:r>
+        <w:rPr>
+          <w:lang w:val="fr-FR"/>
+        </w:rPr>
+        <w:t xml:space="preserve">privilégié la production de bar plot simples reprenant les informations utiles, comme le montre la figure ci-dessous. Comme il s’agit de la prédiction de Classe 1 en risque, nous avons </w:t>
+      </w:r>
+      <w:r>
+        <w:rPr>
+          <w:lang w:val="fr-FR"/>
+        </w:rPr>
+        <w:t>choisi</w:t>
+      </w:r>
+      <w:r>
+        <w:rPr>
+          <w:lang w:val="fr-FR"/>
+        </w:rPr>
+        <w:t xml:space="preserve"> de conserver la couleur rouge pour la contribution positive : </w:t>
+      </w:r>
+      <w:r>
+        <w:rPr>
+          <w:b/>
+          <w:bCs/>
+          <w:i/>
+          <w:iCs/>
+          <w:lang w:val="fr-FR"/>
+        </w:rPr>
+        <w:t>support</w:t>
+      </w:r>
+      <w:r>
+        <w:rPr>
+          <w:lang w:val="fr-FR"/>
+        </w:rPr>
+        <w:t xml:space="preserve"> de chaque </w:t>
+      </w:r>
+      <w:proofErr w:type="spellStart"/>
+      <w:r>
+        <w:rPr>
+          <w:lang w:val="fr-FR"/>
+        </w:rPr>
+        <w:t>feature</w:t>
+      </w:r>
+      <w:proofErr w:type="spellEnd"/>
+      <w:r>
+        <w:rPr>
+          <w:lang w:val="fr-FR"/>
+        </w:rPr>
+        <w:t xml:space="preserve"> à la prédiction, cela revient au sens de lecture de la technique SHAP. Nous </w:t>
+      </w:r>
+      <w:r>
+        <w:rPr>
+          <w:lang w:val="fr-FR"/>
+        </w:rPr>
+        <w:t xml:space="preserve">avons repris et modifié </w:t>
+      </w:r>
+      <w:r>
+        <w:rPr>
+          <w:lang w:val="fr-FR"/>
+        </w:rPr>
+        <w:t xml:space="preserve">la partie de code open source du package LIME sur </w:t>
+      </w:r>
+      <w:proofErr w:type="spellStart"/>
+      <w:r>
+        <w:rPr>
+          <w:lang w:val="fr-FR"/>
+        </w:rPr>
+        <w:t>Github</w:t>
+      </w:r>
+      <w:proofErr w:type="spellEnd"/>
+      <w:r>
+        <w:rPr>
+          <w:lang w:val="fr-FR"/>
+        </w:rPr>
+        <w:t xml:space="preserve"> pour modifier ce graphe et faciliter les explications.</w:t>
+      </w:r>
+    </w:p>
+    <w:p>
+      <w:pPr>
+        <w:keepNext/>
+        <w:rPr>
+          <w:lang w:val="fr-FR"/>
+        </w:rPr>
+        <w:sectPr>
+          <w:type w:val="continuous"/>
+          <w:pgSz w:w="11906" w:h="16838"/>
+          <w:pgMar w:top="1134" w:right="1134" w:bottom="851" w:left="1134" w:header="709" w:footer="0" w:gutter="0"/>
+          <w:cols w:space="708"/>
+          <w:docGrid w:linePitch="360"/>
+        </w:sectPr>
+      </w:pPr>
+    </w:p>
+    <w:p>
+      <w:pPr>
+        <w:keepNext/>
+        <w:jc w:val="center"/>
+        <w:rPr>
+          <w:lang w:val="fr-FR"/>
+        </w:rPr>
+        <w:sectPr>
+          <w:type w:val="continuous"/>
+          <w:pgSz w:w="11906" w:h="16838"/>
+          <w:pgMar w:top="1134" w:right="1134" w:bottom="851" w:left="1134" w:header="709" w:footer="0" w:gutter="0"/>
+          <w:cols w:space="708"/>
+          <w:docGrid w:linePitch="360"/>
+        </w:sectPr>
+      </w:pPr>
+      <w:r>
+        <w:rPr>
+          <w:noProof/>
+          <w:lang w:val="fr-FR"/>
+        </w:rPr>
+        <w:drawing>
+          <wp:inline distT="0" distB="0" distL="0" distR="0" wp14:anchorId="2A318072" wp14:editId="7CF4CFD0">
+            <wp:extent cx="4276725" cy="2230499"/>
+            <wp:effectExtent l="0" t="0" r="0" b="0"/>
+            <wp:docPr id="37" name="Image 37"/>
+            <wp:cNvGraphicFramePr>
+              <a:graphicFrameLocks xmlns:a="http://schemas.openxmlformats.org/drawingml/2006/main" noChangeAspect="1"/>
+            </wp:cNvGraphicFramePr>
+            <a:graphic xmlns:a="http://schemas.openxmlformats.org/drawingml/2006/main">
+              <a:graphicData uri="http://schemas.openxmlformats.org/drawingml/2006/picture">
+                <pic:pic xmlns:pic="http://schemas.openxmlformats.org/drawingml/2006/picture">
+                  <pic:nvPicPr>
+                    <pic:cNvPr id="0" name="Picture 6"/>
                     <pic:cNvPicPr>
                       <a:picLocks noChangeAspect="1" noChangeArrowheads="1"/>
                     </pic:cNvPicPr>
@@ -9135,7 +9199,7 @@
                   <pic:spPr bwMode="auto">
                     <a:xfrm>
                       <a:off x="0" y="0"/>
-                      <a:ext cx="3718560" cy="2047738"/>
+                      <a:ext cx="4288591" cy="2236688"/>
                     </a:xfrm>
                     <a:prstGeom prst="rect">
                       <a:avLst/>
@@ -9194,34 +9258,216 @@
     </w:p>
     <w:p>
       <w:pPr>
+        <w:rPr>
+          <w:lang w:val="fr-FR"/>
+        </w:rPr>
+      </w:pPr>
+      <w:r>
+        <w:rPr>
+          <w:lang w:val="fr-FR"/>
+        </w:rPr>
+        <w:t xml:space="preserve">L’intérêt de cette visualisation est qu’elle </w:t>
+      </w:r>
+      <w:r>
+        <w:rPr>
+          <w:lang w:val="fr-FR"/>
+        </w:rPr>
+        <w:t xml:space="preserve">nous a permis </w:t>
+      </w:r>
+      <w:r>
+        <w:rPr>
+          <w:lang w:val="fr-FR"/>
+        </w:rPr>
+        <w:t xml:space="preserve">de décliner facilement un comparatif des valeurs de l’application par rapport à la moyenne des dossiers similaires (que nous avons réalisé sur un voisinage au sens des </w:t>
+      </w:r>
+      <w:proofErr w:type="spellStart"/>
+      <w:r>
+        <w:rPr>
+          <w:lang w:val="fr-FR"/>
+        </w:rPr>
+        <w:t>features</w:t>
+      </w:r>
+      <w:proofErr w:type="spellEnd"/>
+      <w:r>
+        <w:rPr>
+          <w:lang w:val="fr-FR"/>
+        </w:rPr>
+        <w:t xml:space="preserve"> les plus importants), ainsi que par rapport à la moyenne des 2 classes 0 ou 1.</w:t>
+      </w:r>
+    </w:p>
+    <w:p>
+      <w:pPr>
+        <w:keepNext/>
+        <w:jc w:val="center"/>
+      </w:pPr>
+      <w:r>
+        <w:rPr>
+          <w:noProof/>
+          <w:lang w:val="fr-FR"/>
+        </w:rPr>
+        <w:drawing>
+          <wp:inline distT="0" distB="0" distL="0" distR="0" wp14:anchorId="0C12C928" wp14:editId="4AED9B67">
+            <wp:extent cx="4285615" cy="1731645"/>
+            <wp:effectExtent l="0" t="0" r="635" b="1905"/>
+            <wp:docPr id="39" name="Image 39"/>
+            <wp:cNvGraphicFramePr>
+              <a:graphicFrameLocks xmlns:a="http://schemas.openxmlformats.org/drawingml/2006/main" noChangeAspect="1"/>
+            </wp:cNvGraphicFramePr>
+            <a:graphic xmlns:a="http://schemas.openxmlformats.org/drawingml/2006/main">
+              <a:graphicData uri="http://schemas.openxmlformats.org/drawingml/2006/picture">
+                <pic:pic xmlns:pic="http://schemas.openxmlformats.org/drawingml/2006/picture">
+                  <pic:nvPicPr>
+                    <pic:cNvPr id="0" name="Picture 7"/>
+                    <pic:cNvPicPr>
+                      <a:picLocks noChangeAspect="1" noChangeArrowheads="1"/>
+                    </pic:cNvPicPr>
+                  </pic:nvPicPr>
+                  <pic:blipFill>
+                    <a:blip r:embed="rId32">
+                      <a:extLst>
+                        <a:ext uri="{28A0092B-C50C-407E-A947-70E740481C1C}">
+                          <a14:useLocalDpi xmlns:a14="http://schemas.microsoft.com/office/drawing/2010/main" val="0"/>
+                        </a:ext>
+                      </a:extLst>
+                    </a:blip>
+                    <a:srcRect/>
+                    <a:stretch>
+                      <a:fillRect/>
+                    </a:stretch>
+                  </pic:blipFill>
+                  <pic:spPr bwMode="auto">
+                    <a:xfrm>
+                      <a:off x="0" y="0"/>
+                      <a:ext cx="4285615" cy="1731645"/>
+                    </a:xfrm>
+                    <a:prstGeom prst="rect">
+                      <a:avLst/>
+                    </a:prstGeom>
+                    <a:noFill/>
+                  </pic:spPr>
+                </pic:pic>
+              </a:graphicData>
+            </a:graphic>
+          </wp:inline>
+        </w:drawing>
+      </w:r>
+    </w:p>
+    <w:p>
+      <w:pPr>
+        <w:pStyle w:val="Lgende"/>
+        <w:jc w:val="center"/>
+        <w:rPr>
+          <w:lang w:val="fr-FR"/>
+        </w:rPr>
+      </w:pPr>
+      <w:r>
+        <w:rPr>
+          <w:lang w:val="fr-FR"/>
+        </w:rPr>
+        <w:t xml:space="preserve">Figure </w:t>
+      </w:r>
+      <w:r>
+        <w:fldChar w:fldCharType="begin"/>
+      </w:r>
+      <w:r>
+        <w:rPr>
+          <w:lang w:val="fr-FR"/>
+        </w:rPr>
+        <w:instrText xml:space="preserve"> SEQ Figure \* ARABIC </w:instrText>
+      </w:r>
+      <w:r>
+        <w:fldChar w:fldCharType="separate"/>
+      </w:r>
+      <w:r>
+        <w:rPr>
+          <w:noProof/>
+          <w:lang w:val="fr-FR"/>
+        </w:rPr>
+        <w:t>21</w:t>
+      </w:r>
+      <w:r>
+        <w:fldChar w:fldCharType="end"/>
+      </w:r>
+      <w:r>
+        <w:rPr>
+          <w:lang w:val="fr-FR"/>
+        </w:rPr>
+        <w:t xml:space="preserve"> : Focus sur une 'anomalie' expliquant la prédiction Class 1 : Risque</w:t>
+      </w:r>
+    </w:p>
+    <w:p>
+      <w:pPr>
+        <w:rPr>
+          <w:lang w:val="fr-FR"/>
+        </w:rPr>
+      </w:pPr>
+      <w:r>
+        <w:rPr>
+          <w:lang w:val="fr-FR"/>
+        </w:rPr>
+        <w:t>En complément de la moyenne des prédictions pour les dossiers similaires, c</w:t>
+      </w:r>
+      <w:r>
+        <w:rPr>
+          <w:lang w:val="fr-FR"/>
+        </w:rPr>
+        <w:t>ela permet de détecter des valeurs en écart</w:t>
+      </w:r>
+      <w:r>
+        <w:rPr>
+          <w:lang w:val="fr-FR"/>
+        </w:rPr>
+        <w:t xml:space="preserve">. Ici le niveau du taux de défauts sur l’antériorité des versements est rédhibitoire, malgré des valeurs favorables pour les 3 premiers </w:t>
+      </w:r>
+      <w:proofErr w:type="spellStart"/>
+      <w:r>
+        <w:rPr>
+          <w:lang w:val="fr-FR"/>
+        </w:rPr>
+        <w:t>features</w:t>
+      </w:r>
+      <w:proofErr w:type="spellEnd"/>
+      <w:r>
+        <w:rPr>
+          <w:lang w:val="fr-FR"/>
+        </w:rPr>
+        <w:t xml:space="preserve"> en ordre d’importance.</w:t>
+      </w:r>
+    </w:p>
+    <w:p>
+      <w:pPr>
         <w:pStyle w:val="Paragraphedeliste"/>
         <w:numPr>
           <w:ilvl w:val="0"/>
           <w:numId w:val="6"/>
         </w:numPr>
-        <w:ind w:left="360"/>
-        <w:rPr>
-          <w:b/>
-          <w:bCs/>
+        <w:pBdr>
+          <w:top w:val="single" w:sz="4" w:space="1" w:color="auto"/>
+          <w:left w:val="single" w:sz="4" w:space="4" w:color="auto"/>
+          <w:bottom w:val="single" w:sz="4" w:space="1" w:color="auto"/>
+          <w:right w:val="single" w:sz="4" w:space="4" w:color="auto"/>
+        </w:pBdr>
+        <w:ind w:left="357" w:hanging="357"/>
+        <w:jc w:val="left"/>
+        <w:rPr>
+          <w:b/>
+          <w:bCs/>
+          <w:i/>
+          <w:iCs/>
           <w:color w:val="002060"/>
           <w:lang w:val="fr-FR"/>
         </w:rPr>
-        <w:sectPr>
-          <w:type w:val="continuous"/>
-          <w:pgSz w:w="11906" w:h="16838"/>
-          <w:pgMar w:top="1134" w:right="1134" w:bottom="851" w:left="1134" w:header="709" w:footer="0" w:gutter="0"/>
-          <w:cols w:space="708"/>
-          <w:docGrid w:linePitch="360"/>
-        </w:sectPr>
-      </w:pPr>
-      <w:r>
-        <w:rPr>
-          <w:b/>
-          <w:bCs/>
+      </w:pPr>
+      <w:r>
+        <w:rPr>
+          <w:b/>
+          <w:bCs/>
+          <w:i/>
+          <w:iCs/>
           <w:color w:val="002060"/>
           <w:lang w:val="fr-FR"/>
         </w:rPr>
-        <w:t xml:space="preserve">Au vu des concepts sous-jacents et confirmé par nos observations, avec par ailleurs des paramètres propres à chaque technique, il ne </w:t>
+        <w:t>Au vu des concepts sous-jacents et confirmé par nos observations, avec par ailleurs des paramètres propres à chaque technique, il ne nous semble pas possible de mener de façon complémentaire les deux investigations.</w:t>
       </w:r>
     </w:p>
     <w:p>
@@ -9231,31 +9477,41 @@
           <w:ilvl w:val="0"/>
           <w:numId w:val="6"/>
         </w:numPr>
-        <w:ind w:left="360"/>
-        <w:rPr>
-          <w:lang w:val="fr-FR"/>
-        </w:rPr>
-      </w:pPr>
-      <w:proofErr w:type="gramStart"/>
-      <w:r>
-        <w:rPr>
-          <w:b/>
-          <w:bCs/>
+        <w:pBdr>
+          <w:top w:val="single" w:sz="4" w:space="1" w:color="auto"/>
+          <w:left w:val="single" w:sz="4" w:space="4" w:color="auto"/>
+          <w:bottom w:val="single" w:sz="4" w:space="1" w:color="auto"/>
+          <w:right w:val="single" w:sz="4" w:space="4" w:color="auto"/>
+        </w:pBdr>
+        <w:ind w:left="357" w:hanging="357"/>
+        <w:jc w:val="left"/>
+        <w:rPr>
+          <w:b/>
+          <w:bCs/>
+          <w:i/>
+          <w:iCs/>
           <w:color w:val="002060"/>
           <w:lang w:val="fr-FR"/>
         </w:rPr>
-        <w:t>nous</w:t>
-      </w:r>
-      <w:proofErr w:type="gramEnd"/>
-      <w:r>
-        <w:rPr>
-          <w:b/>
-          <w:bCs/>
+      </w:pPr>
+      <w:r>
+        <w:rPr>
+          <w:b/>
+          <w:bCs/>
+          <w:i/>
+          <w:iCs/>
           <w:color w:val="002060"/>
           <w:lang w:val="fr-FR"/>
         </w:rPr>
-        <w:t xml:space="preserve"> semble pas possible de mener de façon complémentaire les deux investigations.</w:t>
-      </w:r>
+        <w:t>Il convient de préciser l’objectif d’interprétation et de confirmer la technique appropriée.</w:t>
+      </w:r>
+    </w:p>
+    <w:p>
+      <w:pPr>
+        <w:rPr>
+          <w:lang w:val="fr-FR"/>
+        </w:rPr>
+      </w:pPr>
     </w:p>
     <w:p>
       <w:pPr>
@@ -9264,19 +9520,57 @@
           <w:ilvl w:val="0"/>
           <w:numId w:val="6"/>
         </w:numPr>
-        <w:ind w:left="360"/>
-        <w:rPr>
-          <w:lang w:val="fr-FR"/>
-        </w:rPr>
-      </w:pPr>
-      <w:r>
-        <w:rPr>
-          <w:b/>
-          <w:bCs/>
+        <w:pBdr>
+          <w:top w:val="single" w:sz="4" w:space="1" w:color="auto"/>
+          <w:left w:val="single" w:sz="4" w:space="4" w:color="auto"/>
+          <w:bottom w:val="single" w:sz="4" w:space="1" w:color="auto"/>
+          <w:right w:val="single" w:sz="4" w:space="4" w:color="auto"/>
+        </w:pBdr>
+        <w:ind w:left="357" w:hanging="357"/>
+        <w:jc w:val="left"/>
+        <w:rPr>
+          <w:b/>
+          <w:bCs/>
+          <w:i/>
+          <w:iCs/>
           <w:color w:val="002060"/>
           <w:lang w:val="fr-FR"/>
         </w:rPr>
-        <w:t>Il convient de préciser l’objectif d’interprétation et de confirmer la technique appropriée.</w:t>
+      </w:pPr>
+      <w:r>
+        <w:rPr>
+          <w:b/>
+          <w:bCs/>
+          <w:i/>
+          <w:iCs/>
+          <w:color w:val="002060"/>
+          <w:lang w:val="fr-FR"/>
+        </w:rPr>
+        <w:t xml:space="preserve">Le plus grand champ d’action concerne la façon de considérer les </w:t>
+      </w:r>
+      <w:proofErr w:type="spellStart"/>
+      <w:r>
+        <w:rPr>
+          <w:b/>
+          <w:bCs/>
+          <w:i/>
+          <w:iCs/>
+          <w:color w:val="002060"/>
+          <w:lang w:val="fr-FR"/>
+        </w:rPr>
+        <w:t>features</w:t>
+      </w:r>
+      <w:proofErr w:type="spellEnd"/>
+      <w:r>
+        <w:rPr>
+          <w:b/>
+          <w:bCs/>
+          <w:i/>
+          <w:iCs/>
+          <w:color w:val="002060"/>
+          <w:lang w:val="fr-FR"/>
+        </w:rPr>
+        <w:t xml:space="preserve"> eux-mêmes dans la mesure où il faut séparer ceux qui expliquent (ex. le genre H/F), causent (l’antériorité de défauts) ou modulent (le ratio annuité / salaire) une prédiction </w:t>
       </w:r>
     </w:p>
     <w:sectPr>
@@ -9549,34 +9843,35 @@
       <w:pPr>
         <w:ind w:firstLine="0"/>
         <w:rPr>
+          <w:rFonts w:cstheme="minorHAnsi"/>
           <w:lang w:val="fr-FR"/>
         </w:rPr>
       </w:pPr>
       <w:r>
         <w:rPr>
           <w:rStyle w:val="Appelnotedebasdep"/>
+          <w:rFonts w:cstheme="minorHAnsi"/>
+          <w:sz w:val="20"/>
+          <w:szCs w:val="20"/>
         </w:rPr>
         <w:footnoteRef/>
       </w:r>
       <w:r>
         <w:rPr>
-          <w:lang w:val="fr-FR"/>
-        </w:rPr>
-        <w:t xml:space="preserve"> </w:t>
-      </w:r>
-      <w:r>
-        <w:rPr>
-          <w:lang w:val="fr-FR"/>
-        </w:rPr>
-        <w:t xml:space="preserve">Utilisation </w:t>
+          <w:rFonts w:cstheme="minorHAnsi"/>
+          <w:sz w:val="20"/>
+          <w:szCs w:val="20"/>
+          <w:lang w:val="fr-FR"/>
+        </w:rPr>
+        <w:t xml:space="preserve"> Utilisation </w:t>
       </w:r>
       <w:hyperlink r:id="rId2" w:history="1">
         <w:r>
           <w:rPr>
             <w:rStyle w:val="Lienhypertexte"/>
-            <w:rFonts w:ascii="Helvetica" w:hAnsi="Helvetica"/>
-            <w:sz w:val="21"/>
-            <w:szCs w:val="21"/>
+            <w:rFonts w:cstheme="minorHAnsi"/>
+            <w:sz w:val="20"/>
+            <w:szCs w:val="20"/>
             <w:shd w:val="clear" w:color="auto" w:fill="FFFFFF"/>
             <w:lang w:val="fr-FR"/>
           </w:rPr>
@@ -9585,9 +9880,9 @@
       </w:hyperlink>
       <w:r>
         <w:rPr>
-          <w:rFonts w:ascii="Helvetica" w:hAnsi="Helvetica"/>
-          <w:sz w:val="21"/>
-          <w:szCs w:val="21"/>
+          <w:rFonts w:cstheme="minorHAnsi"/>
+          <w:sz w:val="20"/>
+          <w:szCs w:val="20"/>
           <w:shd w:val="clear" w:color="auto" w:fill="FFFFFF"/>
           <w:lang w:val="fr-FR"/>
         </w:rPr>
@@ -9597,24 +9892,16 @@
         <w:r>
           <w:rPr>
             <w:rStyle w:val="Lienhypertexte"/>
-            <w:rFonts w:ascii="Helvetica" w:hAnsi="Helvetica"/>
+            <w:rFonts w:cstheme="minorHAnsi"/>
             <w:color w:val="296EAA"/>
-            <w:sz w:val="21"/>
-            <w:szCs w:val="21"/>
+            <w:sz w:val="20"/>
+            <w:szCs w:val="20"/>
             <w:shd w:val="clear" w:color="auto" w:fill="FFFFFF"/>
             <w:lang w:val="fr-FR"/>
           </w:rPr>
           <w:t>https://arxiv.org/pdf/1602.04938.pdf</w:t>
         </w:r>
       </w:hyperlink>
-    </w:p>
-    <w:p>
-      <w:pPr>
-        <w:pStyle w:val="Notedebasdepage"/>
-        <w:rPr>
-          <w:lang w:val="fr-FR"/>
-        </w:rPr>
-      </w:pPr>
     </w:p>
   </w:footnote>
 </w:footnotes>

</xml_diff>